<commit_message>
Working on the documentation for questions import
</commit_message>
<xml_diff>
--- a/docs/OnQuestionImportFormat.docx
+++ b/docs/OnQuestionImportFormat.docx
@@ -41,124 +41,7 @@
           <w:szCs w:val="27"/>
           <w:lang w:val="ru-RU" w:eastAsia="ru-RU"/>
         </w:rPr>
-        <w:t>П</w:t>
-      </w:r>
-      <w:r>
-        <w:rPr>
-          <w:rFonts w:ascii="Arial" w:eastAsia="Times New Roman" w:hAnsi="Arial" w:cs="Arial"/>
-          <w:sz w:val="27"/>
-          <w:szCs w:val="27"/>
-          <w:lang w:val="ru-RU" w:eastAsia="ru-RU"/>
-        </w:rPr>
-        <w:t>о</w:t>
-      </w:r>
-      <w:r>
-        <w:rPr>
-          <w:rFonts w:ascii="Arial" w:eastAsia="Times New Roman" w:hAnsi="Arial" w:cs="Arial"/>
-          <w:sz w:val="27"/>
-          <w:szCs w:val="27"/>
-          <w:lang w:val="ru-RU" w:eastAsia="ru-RU"/>
-        </w:rPr>
-        <w:t xml:space="preserve"> </w:t>
-      </w:r>
-      <w:r>
-        <w:rPr>
-          <w:rFonts w:ascii="Arial" w:eastAsia="Times New Roman" w:hAnsi="Arial" w:cs="Arial"/>
-          <w:sz w:val="27"/>
-          <w:szCs w:val="27"/>
-          <w:lang w:val="ru-RU" w:eastAsia="ru-RU"/>
-        </w:rPr>
-        <w:t xml:space="preserve">умолчанию импортируемые задания </w:t>
-      </w:r>
-      <w:r>
-        <w:rPr>
-          <w:rFonts w:ascii="Arial" w:eastAsia="Times New Roman" w:hAnsi="Arial" w:cs="Arial"/>
-          <w:sz w:val="27"/>
-          <w:szCs w:val="27"/>
-          <w:lang w:val="ru-RU" w:eastAsia="ru-RU"/>
-        </w:rPr>
-        <w:t>помечаются системой как</w:t>
-      </w:r>
-      <w:r>
-        <w:rPr>
-          <w:rFonts w:ascii="Arial" w:eastAsia="Times New Roman" w:hAnsi="Arial" w:cs="Arial"/>
-          <w:sz w:val="27"/>
-          <w:szCs w:val="27"/>
-          <w:lang w:val="ru-RU" w:eastAsia="ru-RU"/>
-        </w:rPr>
-        <w:t xml:space="preserve"> зачётны</w:t>
-      </w:r>
-      <w:r>
-        <w:rPr>
-          <w:rFonts w:ascii="Arial" w:eastAsia="Times New Roman" w:hAnsi="Arial" w:cs="Arial"/>
-          <w:sz w:val="27"/>
-          <w:szCs w:val="27"/>
-          <w:lang w:val="ru-RU" w:eastAsia="ru-RU"/>
-        </w:rPr>
-        <w:t>е</w:t>
-      </w:r>
-      <w:r>
-        <w:rPr>
-          <w:rFonts w:ascii="Arial" w:eastAsia="Times New Roman" w:hAnsi="Arial" w:cs="Arial"/>
-          <w:sz w:val="27"/>
-          <w:szCs w:val="27"/>
-          <w:lang w:val="ru-RU" w:eastAsia="ru-RU"/>
-        </w:rPr>
-        <w:t>.</w:t>
-      </w:r>
-      <w:r>
-        <w:rPr>
-          <w:rFonts w:ascii="Arial" w:eastAsia="Times New Roman" w:hAnsi="Arial" w:cs="Arial"/>
-          <w:sz w:val="27"/>
-          <w:szCs w:val="27"/>
-          <w:lang w:val="ru-RU" w:eastAsia="ru-RU"/>
-        </w:rPr>
-        <w:t xml:space="preserve"> </w:t>
-      </w:r>
-      <w:r>
-        <w:rPr>
-          <w:rFonts w:ascii="Arial" w:eastAsia="Times New Roman" w:hAnsi="Arial" w:cs="Arial"/>
-          <w:sz w:val="27"/>
-          <w:szCs w:val="27"/>
-          <w:lang w:val="ru-RU" w:eastAsia="ru-RU"/>
-        </w:rPr>
-        <w:t>Д</w:t>
-      </w:r>
-      <w:r>
-        <w:rPr>
-          <w:rFonts w:ascii="Arial" w:eastAsia="Times New Roman" w:hAnsi="Arial" w:cs="Arial"/>
-          <w:sz w:val="27"/>
-          <w:szCs w:val="27"/>
-          <w:lang w:val="ru-RU" w:eastAsia="ru-RU"/>
-        </w:rPr>
-        <w:t>ля отметки вне</w:t>
-      </w:r>
-      <w:r>
-        <w:rPr>
-          <w:rFonts w:ascii="Arial" w:eastAsia="Times New Roman" w:hAnsi="Arial" w:cs="Arial"/>
-          <w:sz w:val="27"/>
-          <w:szCs w:val="27"/>
-          <w:lang w:val="ru-RU" w:eastAsia="ru-RU"/>
-        </w:rPr>
-        <w:t>-</w:t>
-      </w:r>
-      <w:r>
-        <w:rPr>
-          <w:rFonts w:ascii="Arial" w:eastAsia="Times New Roman" w:hAnsi="Arial" w:cs="Arial"/>
-          <w:sz w:val="27"/>
-          <w:szCs w:val="27"/>
-          <w:lang w:val="ru-RU" w:eastAsia="ru-RU"/>
-        </w:rPr>
-        <w:t xml:space="preserve">зачётных заданий применяйте </w:t>
-      </w:r>
-      <w:r>
-        <w:rPr>
-          <w:rFonts w:ascii="Arial" w:eastAsia="Times New Roman" w:hAnsi="Arial" w:cs="Arial"/>
-          <w:sz w:val="27"/>
-          <w:szCs w:val="27"/>
-          <w:lang w:val="ru-RU" w:eastAsia="ru-RU"/>
-        </w:rPr>
-        <w:t>способ</w:t>
+        <w:t>Предполагается</w:t>
       </w:r>
       <w:r>
         <w:rPr>
@@ -176,25 +59,43 @@
           <w:szCs w:val="27"/>
           <w:lang w:val="ru-RU" w:eastAsia="ru-RU"/>
         </w:rPr>
-        <w:t xml:space="preserve"> котор</w:t>
-      </w:r>
-      <w:r>
-        <w:rPr>
-          <w:rFonts w:ascii="Arial" w:eastAsia="Times New Roman" w:hAnsi="Arial" w:cs="Arial"/>
-          <w:sz w:val="27"/>
-          <w:szCs w:val="27"/>
-          <w:lang w:val="ru-RU" w:eastAsia="ru-RU"/>
-        </w:rPr>
-        <w:t>ый</w:t>
-      </w:r>
-      <w:r>
-        <w:rPr>
-          <w:rFonts w:ascii="Arial" w:eastAsia="Times New Roman" w:hAnsi="Arial" w:cs="Arial"/>
-          <w:sz w:val="27"/>
-          <w:szCs w:val="27"/>
-          <w:lang w:val="ru-RU" w:eastAsia="ru-RU"/>
-        </w:rPr>
-        <w:t xml:space="preserve"> будет описан ниже.</w:t>
+        <w:t xml:space="preserve"> что все вопросы уже готовы к внесению в систему</w:t>
+      </w:r>
+      <w:r>
+        <w:rPr>
+          <w:rFonts w:ascii="Arial" w:eastAsia="Times New Roman" w:hAnsi="Arial" w:cs="Arial"/>
+          <w:sz w:val="27"/>
+          <w:szCs w:val="27"/>
+          <w:lang w:val="ru-RU" w:eastAsia="ru-RU"/>
+        </w:rPr>
+        <w:t>,</w:t>
+      </w:r>
+      <w:r>
+        <w:rPr>
+          <w:rFonts w:ascii="Arial" w:eastAsia="Times New Roman" w:hAnsi="Arial" w:cs="Arial"/>
+          <w:sz w:val="27"/>
+          <w:szCs w:val="27"/>
+          <w:lang w:val="ru-RU" w:eastAsia="ru-RU"/>
+        </w:rPr>
+        <w:t xml:space="preserve"> и необходимо их оформить нужным образом</w:t>
+      </w:r>
+      <w:r>
+        <w:rPr>
+          <w:rFonts w:ascii="Arial" w:eastAsia="Times New Roman" w:hAnsi="Arial" w:cs="Arial"/>
+          <w:sz w:val="27"/>
+          <w:szCs w:val="27"/>
+          <w:lang w:val="ru-RU" w:eastAsia="ru-RU"/>
+        </w:rPr>
+        <w:t>,</w:t>
+      </w:r>
+      <w:r>
+        <w:rPr>
+          <w:rFonts w:ascii="Arial" w:eastAsia="Times New Roman" w:hAnsi="Arial" w:cs="Arial"/>
+          <w:sz w:val="27"/>
+          <w:szCs w:val="27"/>
+          <w:lang w:val="ru-RU" w:eastAsia="ru-RU"/>
+        </w:rPr>
+        <w:t xml:space="preserve"> чтобы импортировать.</w:t>
       </w:r>
     </w:p>
     <w:p>
@@ -215,7 +116,124 @@
           <w:szCs w:val="27"/>
           <w:lang w:val="ru-RU" w:eastAsia="ru-RU"/>
         </w:rPr>
-        <w:t>Номером импортируемого задания может быть ноль</w:t>
+        <w:t>П</w:t>
+      </w:r>
+      <w:r>
+        <w:rPr>
+          <w:rFonts w:ascii="Arial" w:eastAsia="Times New Roman" w:hAnsi="Arial" w:cs="Arial"/>
+          <w:sz w:val="27"/>
+          <w:szCs w:val="27"/>
+          <w:lang w:val="ru-RU" w:eastAsia="ru-RU"/>
+        </w:rPr>
+        <w:t>о</w:t>
+      </w:r>
+      <w:r>
+        <w:rPr>
+          <w:rFonts w:ascii="Arial" w:eastAsia="Times New Roman" w:hAnsi="Arial" w:cs="Arial"/>
+          <w:sz w:val="27"/>
+          <w:szCs w:val="27"/>
+          <w:lang w:val="ru-RU" w:eastAsia="ru-RU"/>
+        </w:rPr>
+        <w:t xml:space="preserve"> </w:t>
+      </w:r>
+      <w:r>
+        <w:rPr>
+          <w:rFonts w:ascii="Arial" w:eastAsia="Times New Roman" w:hAnsi="Arial" w:cs="Arial"/>
+          <w:sz w:val="27"/>
+          <w:szCs w:val="27"/>
+          <w:lang w:val="ru-RU" w:eastAsia="ru-RU"/>
+        </w:rPr>
+        <w:t xml:space="preserve">умолчанию импортируемые задания </w:t>
+      </w:r>
+      <w:r>
+        <w:rPr>
+          <w:rFonts w:ascii="Arial" w:eastAsia="Times New Roman" w:hAnsi="Arial" w:cs="Arial"/>
+          <w:sz w:val="27"/>
+          <w:szCs w:val="27"/>
+          <w:lang w:val="ru-RU" w:eastAsia="ru-RU"/>
+        </w:rPr>
+        <w:t>помечаются системой как</w:t>
+      </w:r>
+      <w:r>
+        <w:rPr>
+          <w:rFonts w:ascii="Arial" w:eastAsia="Times New Roman" w:hAnsi="Arial" w:cs="Arial"/>
+          <w:sz w:val="27"/>
+          <w:szCs w:val="27"/>
+          <w:lang w:val="ru-RU" w:eastAsia="ru-RU"/>
+        </w:rPr>
+        <w:t xml:space="preserve"> зачётны</w:t>
+      </w:r>
+      <w:r>
+        <w:rPr>
+          <w:rFonts w:ascii="Arial" w:eastAsia="Times New Roman" w:hAnsi="Arial" w:cs="Arial"/>
+          <w:sz w:val="27"/>
+          <w:szCs w:val="27"/>
+          <w:lang w:val="ru-RU" w:eastAsia="ru-RU"/>
+        </w:rPr>
+        <w:t>е</w:t>
+      </w:r>
+      <w:r>
+        <w:rPr>
+          <w:rFonts w:ascii="Arial" w:eastAsia="Times New Roman" w:hAnsi="Arial" w:cs="Arial"/>
+          <w:sz w:val="27"/>
+          <w:szCs w:val="27"/>
+          <w:lang w:val="ru-RU" w:eastAsia="ru-RU"/>
+        </w:rPr>
+        <w:t>.</w:t>
+      </w:r>
+      <w:r>
+        <w:rPr>
+          <w:rFonts w:ascii="Arial" w:eastAsia="Times New Roman" w:hAnsi="Arial" w:cs="Arial"/>
+          <w:sz w:val="27"/>
+          <w:szCs w:val="27"/>
+          <w:lang w:val="ru-RU" w:eastAsia="ru-RU"/>
+        </w:rPr>
+        <w:t xml:space="preserve"> </w:t>
+      </w:r>
+      <w:r>
+        <w:rPr>
+          <w:rFonts w:ascii="Arial" w:eastAsia="Times New Roman" w:hAnsi="Arial" w:cs="Arial"/>
+          <w:sz w:val="27"/>
+          <w:szCs w:val="27"/>
+          <w:lang w:val="ru-RU" w:eastAsia="ru-RU"/>
+        </w:rPr>
+        <w:t>Д</w:t>
+      </w:r>
+      <w:r>
+        <w:rPr>
+          <w:rFonts w:ascii="Arial" w:eastAsia="Times New Roman" w:hAnsi="Arial" w:cs="Arial"/>
+          <w:sz w:val="27"/>
+          <w:szCs w:val="27"/>
+          <w:lang w:val="ru-RU" w:eastAsia="ru-RU"/>
+        </w:rPr>
+        <w:t>ля отметки вне</w:t>
+      </w:r>
+      <w:r>
+        <w:rPr>
+          <w:rFonts w:ascii="Arial" w:eastAsia="Times New Roman" w:hAnsi="Arial" w:cs="Arial"/>
+          <w:sz w:val="27"/>
+          <w:szCs w:val="27"/>
+          <w:lang w:val="ru-RU" w:eastAsia="ru-RU"/>
+        </w:rPr>
+        <w:t>-</w:t>
+      </w:r>
+      <w:r>
+        <w:rPr>
+          <w:rFonts w:ascii="Arial" w:eastAsia="Times New Roman" w:hAnsi="Arial" w:cs="Arial"/>
+          <w:sz w:val="27"/>
+          <w:szCs w:val="27"/>
+          <w:lang w:val="ru-RU" w:eastAsia="ru-RU"/>
+        </w:rPr>
+        <w:t xml:space="preserve">зачётных заданий применяйте </w:t>
+      </w:r>
+      <w:r>
+        <w:rPr>
+          <w:rFonts w:ascii="Arial" w:eastAsia="Times New Roman" w:hAnsi="Arial" w:cs="Arial"/>
+          <w:sz w:val="27"/>
+          <w:szCs w:val="27"/>
+          <w:lang w:val="ru-RU" w:eastAsia="ru-RU"/>
+        </w:rPr>
+        <w:t>способ</w:t>
       </w:r>
       <w:r>
         <w:rPr>
@@ -233,7 +251,25 @@
           <w:szCs w:val="27"/>
           <w:lang w:val="ru-RU" w:eastAsia="ru-RU"/>
         </w:rPr>
-        <w:t xml:space="preserve"> либо положительное целое число. Номер задания должен быть уникальным и не повторяться.</w:t>
+        <w:t xml:space="preserve"> котор</w:t>
+      </w:r>
+      <w:r>
+        <w:rPr>
+          <w:rFonts w:ascii="Arial" w:eastAsia="Times New Roman" w:hAnsi="Arial" w:cs="Arial"/>
+          <w:sz w:val="27"/>
+          <w:szCs w:val="27"/>
+          <w:lang w:val="ru-RU" w:eastAsia="ru-RU"/>
+        </w:rPr>
+        <w:t>ый</w:t>
+      </w:r>
+      <w:r>
+        <w:rPr>
+          <w:rFonts w:ascii="Arial" w:eastAsia="Times New Roman" w:hAnsi="Arial" w:cs="Arial"/>
+          <w:sz w:val="27"/>
+          <w:szCs w:val="27"/>
+          <w:lang w:val="ru-RU" w:eastAsia="ru-RU"/>
+        </w:rPr>
+        <w:t xml:space="preserve"> будет описан ниже.</w:t>
       </w:r>
     </w:p>
     <w:p>
@@ -254,25 +290,7 @@
           <w:szCs w:val="27"/>
           <w:lang w:val="ru-RU" w:eastAsia="ru-RU"/>
         </w:rPr>
-        <w:t xml:space="preserve">Перед номером задания надо ставить специальный зарезервированный символ </w:t>
-      </w:r>
-      <w:r>
-        <w:rPr>
-          <w:rFonts w:ascii="Arial" w:eastAsia="Times New Roman" w:hAnsi="Arial" w:cs="Arial"/>
-          <w:sz w:val="27"/>
-          <w:szCs w:val="27"/>
-          <w:lang w:val="ru-RU" w:eastAsia="ru-RU"/>
-        </w:rPr>
-        <w:t>#.</w:t>
-      </w:r>
-      <w:r>
-        <w:rPr>
-          <w:rFonts w:ascii="Arial" w:eastAsia="Times New Roman" w:hAnsi="Arial" w:cs="Arial"/>
-          <w:sz w:val="27"/>
-          <w:szCs w:val="27"/>
-          <w:lang w:val="ru-RU" w:eastAsia="ru-RU"/>
-        </w:rPr>
-        <w:t xml:space="preserve"> После номера ставится двоеточие</w:t>
+        <w:t>Номером импортируемого задания может быть ноль</w:t>
       </w:r>
       <w:r>
         <w:rPr>
@@ -290,7 +308,7 @@
           <w:szCs w:val="27"/>
           <w:lang w:val="ru-RU" w:eastAsia="ru-RU"/>
         </w:rPr>
-        <w:t xml:space="preserve"> которое отделяет номер от заголовка задания.</w:t>
+        <w:t xml:space="preserve"> либо положительное целое число. Номер задания должен быть уникальным и не повторяться.</w:t>
       </w:r>
     </w:p>
     <w:p>
@@ -311,7 +329,43 @@
           <w:szCs w:val="27"/>
           <w:lang w:val="ru-RU" w:eastAsia="ru-RU"/>
         </w:rPr>
-        <w:t>Первая строка импортируемого задания имеет следующую структуру.</w:t>
+        <w:t xml:space="preserve">Перед номером задания надо ставить специальный зарезервированный символ </w:t>
+      </w:r>
+      <w:r>
+        <w:rPr>
+          <w:rFonts w:ascii="Arial" w:eastAsia="Times New Roman" w:hAnsi="Arial" w:cs="Arial"/>
+          <w:sz w:val="27"/>
+          <w:szCs w:val="27"/>
+          <w:lang w:val="ru-RU" w:eastAsia="ru-RU"/>
+        </w:rPr>
+        <w:t>#.</w:t>
+      </w:r>
+      <w:r>
+        <w:rPr>
+          <w:rFonts w:ascii="Arial" w:eastAsia="Times New Roman" w:hAnsi="Arial" w:cs="Arial"/>
+          <w:sz w:val="27"/>
+          <w:szCs w:val="27"/>
+          <w:lang w:val="ru-RU" w:eastAsia="ru-RU"/>
+        </w:rPr>
+        <w:t xml:space="preserve"> После номера ставится двоеточие</w:t>
+      </w:r>
+      <w:r>
+        <w:rPr>
+          <w:rFonts w:ascii="Arial" w:eastAsia="Times New Roman" w:hAnsi="Arial" w:cs="Arial"/>
+          <w:sz w:val="27"/>
+          <w:szCs w:val="27"/>
+          <w:lang w:val="ru-RU" w:eastAsia="ru-RU"/>
+        </w:rPr>
+        <w:t>,</w:t>
+      </w:r>
+      <w:r>
+        <w:rPr>
+          <w:rFonts w:ascii="Arial" w:eastAsia="Times New Roman" w:hAnsi="Arial" w:cs="Arial"/>
+          <w:sz w:val="27"/>
+          <w:szCs w:val="27"/>
+          <w:lang w:val="ru-RU" w:eastAsia="ru-RU"/>
+        </w:rPr>
+        <w:t xml:space="preserve"> которое отделяет номер от заголовка задания.</w:t>
       </w:r>
     </w:p>
     <w:p>
@@ -330,36 +384,9 @@
           <w:rFonts w:ascii="Arial" w:eastAsia="Times New Roman" w:hAnsi="Arial" w:cs="Arial"/>
           <w:sz w:val="27"/>
           <w:szCs w:val="27"/>
-          <w:lang w:eastAsia="ru-RU"/>
-        </w:rPr>
-        <w:t>#</w:t>
-      </w:r>
-      <w:r>
-        <w:rPr>
-          <w:rFonts w:ascii="Arial" w:eastAsia="Times New Roman" w:hAnsi="Arial" w:cs="Arial"/>
-          <w:sz w:val="27"/>
-          <w:szCs w:val="27"/>
-          <w:lang w:val="ru-RU" w:eastAsia="ru-RU"/>
-        </w:rPr>
-        <w:t>НомерЗадания</w:t>
-      </w:r>
-      <w:r>
-        <w:rPr>
-          <w:rFonts w:ascii="Arial" w:eastAsia="Times New Roman" w:hAnsi="Arial" w:cs="Arial"/>
-          <w:sz w:val="27"/>
-          <w:szCs w:val="27"/>
-          <w:lang w:eastAsia="ru-RU"/>
-        </w:rPr>
-        <w:t>:</w:t>
-      </w:r>
-      <w:r>
-        <w:rPr>
-          <w:rFonts w:ascii="Arial" w:eastAsia="Times New Roman" w:hAnsi="Arial" w:cs="Arial"/>
-          <w:sz w:val="27"/>
-          <w:szCs w:val="27"/>
-          <w:lang w:val="ru-RU" w:eastAsia="ru-RU"/>
-        </w:rPr>
-        <w:t>ЗаголовокЗадания</w:t>
+          <w:lang w:val="ru-RU" w:eastAsia="ru-RU"/>
+        </w:rPr>
+        <w:t>Первая строка импортируемого задания имеет следующую структуру.</w:t>
       </w:r>
     </w:p>
     <w:p>
@@ -380,7 +407,34 @@
           <w:szCs w:val="27"/>
           <w:lang w:val="ru-RU" w:eastAsia="ru-RU"/>
         </w:rPr>
-        <w:t>Для разных ситуаций НомерЗадания записывается по-разному.</w:t>
+        <w:t>#</w:t>
+      </w:r>
+      <w:r>
+        <w:rPr>
+          <w:rFonts w:ascii="Arial" w:eastAsia="Times New Roman" w:hAnsi="Arial" w:cs="Arial"/>
+          <w:sz w:val="27"/>
+          <w:szCs w:val="27"/>
+          <w:lang w:val="ru-RU" w:eastAsia="ru-RU"/>
+        </w:rPr>
+        <w:t>НомерЗадания</w:t>
+      </w:r>
+      <w:r>
+        <w:rPr>
+          <w:rFonts w:ascii="Arial" w:eastAsia="Times New Roman" w:hAnsi="Arial" w:cs="Arial"/>
+          <w:sz w:val="27"/>
+          <w:szCs w:val="27"/>
+          <w:lang w:val="ru-RU" w:eastAsia="ru-RU"/>
+        </w:rPr>
+        <w:t>:</w:t>
+      </w:r>
+      <w:r>
+        <w:rPr>
+          <w:rFonts w:ascii="Arial" w:eastAsia="Times New Roman" w:hAnsi="Arial" w:cs="Arial"/>
+          <w:sz w:val="27"/>
+          <w:szCs w:val="27"/>
+          <w:lang w:val="ru-RU" w:eastAsia="ru-RU"/>
+        </w:rPr>
+        <w:t>ЗаголовокЗадания</w:t>
       </w:r>
     </w:p>
     <w:p>
@@ -401,124 +455,7 @@
           <w:szCs w:val="27"/>
           <w:lang w:val="ru-RU" w:eastAsia="ru-RU"/>
         </w:rPr>
-        <w:t>Для обычной бескрылки</w:t>
-      </w:r>
-      <w:r>
-        <w:rPr>
-          <w:rFonts w:ascii="Arial" w:eastAsia="Times New Roman" w:hAnsi="Arial" w:cs="Arial"/>
-          <w:sz w:val="27"/>
-          <w:szCs w:val="27"/>
-          <w:lang w:val="ru-RU" w:eastAsia="ru-RU"/>
-        </w:rPr>
-        <w:t>,</w:t>
-      </w:r>
-      <w:r>
-        <w:rPr>
-          <w:rFonts w:ascii="Arial" w:eastAsia="Times New Roman" w:hAnsi="Arial" w:cs="Arial"/>
-          <w:sz w:val="27"/>
-          <w:szCs w:val="27"/>
-          <w:lang w:val="ru-RU" w:eastAsia="ru-RU"/>
-        </w:rPr>
-        <w:t xml:space="preserve"> многокрылки</w:t>
-      </w:r>
-      <w:r>
-        <w:rPr>
-          <w:rFonts w:ascii="Arial" w:eastAsia="Times New Roman" w:hAnsi="Arial" w:cs="Arial"/>
-          <w:sz w:val="27"/>
-          <w:szCs w:val="27"/>
-          <w:lang w:val="ru-RU" w:eastAsia="ru-RU"/>
-        </w:rPr>
-        <w:t xml:space="preserve"> (два и более крыльев)</w:t>
-      </w:r>
-      <w:r>
-        <w:rPr>
-          <w:rFonts w:ascii="Arial" w:eastAsia="Times New Roman" w:hAnsi="Arial" w:cs="Arial"/>
-          <w:sz w:val="27"/>
-          <w:szCs w:val="27"/>
-          <w:lang w:val="ru-RU" w:eastAsia="ru-RU"/>
-        </w:rPr>
-        <w:t xml:space="preserve">, </w:t>
-      </w:r>
-      <w:r>
-        <w:rPr>
-          <w:rFonts w:ascii="Arial" w:eastAsia="Times New Roman" w:hAnsi="Arial" w:cs="Arial"/>
-          <w:sz w:val="27"/>
-          <w:szCs w:val="27"/>
-          <w:lang w:val="ru-RU" w:eastAsia="ru-RU"/>
-        </w:rPr>
-        <w:t>которая оценивается целиком</w:t>
-      </w:r>
-      <w:r>
-        <w:rPr>
-          <w:rFonts w:ascii="Arial" w:eastAsia="Times New Roman" w:hAnsi="Arial" w:cs="Arial"/>
-          <w:sz w:val="27"/>
-          <w:szCs w:val="27"/>
-          <w:lang w:val="ru-RU" w:eastAsia="ru-RU"/>
-        </w:rPr>
-        <w:t>,</w:t>
-      </w:r>
-      <w:r>
-        <w:rPr>
-          <w:rFonts w:ascii="Arial" w:eastAsia="Times New Roman" w:hAnsi="Arial" w:cs="Arial"/>
-          <w:sz w:val="27"/>
-          <w:szCs w:val="27"/>
-          <w:lang w:val="ru-RU" w:eastAsia="ru-RU"/>
-        </w:rPr>
-        <w:t xml:space="preserve"> а не по крыльям</w:t>
-      </w:r>
-      <w:r>
-        <w:rPr>
-          <w:rFonts w:ascii="Arial" w:eastAsia="Times New Roman" w:hAnsi="Arial" w:cs="Arial"/>
-          <w:sz w:val="27"/>
-          <w:szCs w:val="27"/>
-          <w:lang w:val="ru-RU" w:eastAsia="ru-RU"/>
-        </w:rPr>
-        <w:t xml:space="preserve"> </w:t>
-      </w:r>
-      <w:r>
-        <w:rPr>
-          <w:rFonts w:ascii="Arial" w:eastAsia="Times New Roman" w:hAnsi="Arial" w:cs="Arial"/>
-          <w:sz w:val="27"/>
-          <w:szCs w:val="27"/>
-          <w:lang w:val="ru-RU" w:eastAsia="ru-RU"/>
-        </w:rPr>
-        <w:t>и венка бескрылок</w:t>
-      </w:r>
-      <w:r>
-        <w:rPr>
-          <w:rFonts w:ascii="Arial" w:eastAsia="Times New Roman" w:hAnsi="Arial" w:cs="Arial"/>
-          <w:sz w:val="27"/>
-          <w:szCs w:val="27"/>
-          <w:lang w:val="ru-RU" w:eastAsia="ru-RU"/>
-        </w:rPr>
-        <w:t>,</w:t>
-      </w:r>
-      <w:r>
-        <w:rPr>
-          <w:rFonts w:ascii="Arial" w:eastAsia="Times New Roman" w:hAnsi="Arial" w:cs="Arial"/>
-          <w:sz w:val="27"/>
-          <w:szCs w:val="27"/>
-          <w:lang w:val="ru-RU" w:eastAsia="ru-RU"/>
-        </w:rPr>
-        <w:t xml:space="preserve"> номер – это </w:t>
-      </w:r>
-      <w:r>
-        <w:rPr>
-          <w:rFonts w:ascii="Arial" w:eastAsia="Times New Roman" w:hAnsi="Arial" w:cs="Arial"/>
-          <w:sz w:val="27"/>
-          <w:szCs w:val="27"/>
-          <w:lang w:val="ru-RU" w:eastAsia="ru-RU"/>
-        </w:rPr>
-        <w:t xml:space="preserve">одно </w:t>
-      </w:r>
-      <w:r>
-        <w:rPr>
-          <w:rFonts w:ascii="Arial" w:eastAsia="Times New Roman" w:hAnsi="Arial" w:cs="Arial"/>
-          <w:sz w:val="27"/>
-          <w:szCs w:val="27"/>
-          <w:lang w:val="ru-RU" w:eastAsia="ru-RU"/>
-        </w:rPr>
-        <w:t>целое положительное число либо ноль.</w:t>
+        <w:t>Для разных ситуаций НомерЗадания записывается по-разному.</w:t>
       </w:r>
     </w:p>
     <w:p>
@@ -529,7 +466,7 @@
           <w:rFonts w:ascii="Arial" w:eastAsia="Times New Roman" w:hAnsi="Arial" w:cs="Arial"/>
           <w:sz w:val="27"/>
           <w:szCs w:val="27"/>
-          <w:lang w:eastAsia="ru-RU"/>
+          <w:lang w:val="ru-RU" w:eastAsia="ru-RU"/>
         </w:rPr>
       </w:pPr>
       <w:r>
@@ -539,16 +476,124 @@
           <w:szCs w:val="27"/>
           <w:lang w:val="ru-RU" w:eastAsia="ru-RU"/>
         </w:rPr>
-        <w:t>Примеры</w:t>
-      </w:r>
-      <w:r>
-        <w:rPr>
-          <w:rFonts w:ascii="Arial" w:eastAsia="Times New Roman" w:hAnsi="Arial" w:cs="Arial"/>
-          <w:sz w:val="27"/>
-          <w:szCs w:val="27"/>
-          <w:lang w:eastAsia="ru-RU"/>
-        </w:rPr>
-        <w:t>:</w:t>
+        <w:t>Для обычной бескрылки</w:t>
+      </w:r>
+      <w:r>
+        <w:rPr>
+          <w:rFonts w:ascii="Arial" w:eastAsia="Times New Roman" w:hAnsi="Arial" w:cs="Arial"/>
+          <w:sz w:val="27"/>
+          <w:szCs w:val="27"/>
+          <w:lang w:val="ru-RU" w:eastAsia="ru-RU"/>
+        </w:rPr>
+        <w:t>,</w:t>
+      </w:r>
+      <w:r>
+        <w:rPr>
+          <w:rFonts w:ascii="Arial" w:eastAsia="Times New Roman" w:hAnsi="Arial" w:cs="Arial"/>
+          <w:sz w:val="27"/>
+          <w:szCs w:val="27"/>
+          <w:lang w:val="ru-RU" w:eastAsia="ru-RU"/>
+        </w:rPr>
+        <w:t xml:space="preserve"> многокрылки</w:t>
+      </w:r>
+      <w:r>
+        <w:rPr>
+          <w:rFonts w:ascii="Arial" w:eastAsia="Times New Roman" w:hAnsi="Arial" w:cs="Arial"/>
+          <w:sz w:val="27"/>
+          <w:szCs w:val="27"/>
+          <w:lang w:val="ru-RU" w:eastAsia="ru-RU"/>
+        </w:rPr>
+        <w:t xml:space="preserve"> (два и более крыльев)</w:t>
+      </w:r>
+      <w:r>
+        <w:rPr>
+          <w:rFonts w:ascii="Arial" w:eastAsia="Times New Roman" w:hAnsi="Arial" w:cs="Arial"/>
+          <w:sz w:val="27"/>
+          <w:szCs w:val="27"/>
+          <w:lang w:val="ru-RU" w:eastAsia="ru-RU"/>
+        </w:rPr>
+        <w:t xml:space="preserve">, </w:t>
+      </w:r>
+      <w:r>
+        <w:rPr>
+          <w:rFonts w:ascii="Arial" w:eastAsia="Times New Roman" w:hAnsi="Arial" w:cs="Arial"/>
+          <w:sz w:val="27"/>
+          <w:szCs w:val="27"/>
+          <w:lang w:val="ru-RU" w:eastAsia="ru-RU"/>
+        </w:rPr>
+        <w:t>которая оценивается целиком</w:t>
+      </w:r>
+      <w:r>
+        <w:rPr>
+          <w:rFonts w:ascii="Arial" w:eastAsia="Times New Roman" w:hAnsi="Arial" w:cs="Arial"/>
+          <w:sz w:val="27"/>
+          <w:szCs w:val="27"/>
+          <w:lang w:val="ru-RU" w:eastAsia="ru-RU"/>
+        </w:rPr>
+        <w:t>,</w:t>
+      </w:r>
+      <w:r>
+        <w:rPr>
+          <w:rFonts w:ascii="Arial" w:eastAsia="Times New Roman" w:hAnsi="Arial" w:cs="Arial"/>
+          <w:sz w:val="27"/>
+          <w:szCs w:val="27"/>
+          <w:lang w:val="ru-RU" w:eastAsia="ru-RU"/>
+        </w:rPr>
+        <w:t xml:space="preserve"> а не по крыльям</w:t>
+      </w:r>
+      <w:r>
+        <w:rPr>
+          <w:rFonts w:ascii="Arial" w:eastAsia="Times New Roman" w:hAnsi="Arial" w:cs="Arial"/>
+          <w:sz w:val="27"/>
+          <w:szCs w:val="27"/>
+          <w:lang w:val="ru-RU" w:eastAsia="ru-RU"/>
+        </w:rPr>
+        <w:t xml:space="preserve"> </w:t>
+      </w:r>
+      <w:r>
+        <w:rPr>
+          <w:rFonts w:ascii="Arial" w:eastAsia="Times New Roman" w:hAnsi="Arial" w:cs="Arial"/>
+          <w:sz w:val="27"/>
+          <w:szCs w:val="27"/>
+          <w:lang w:val="ru-RU" w:eastAsia="ru-RU"/>
+        </w:rPr>
+        <w:t>и венка бескрылок</w:t>
+      </w:r>
+      <w:r>
+        <w:rPr>
+          <w:rFonts w:ascii="Arial" w:eastAsia="Times New Roman" w:hAnsi="Arial" w:cs="Arial"/>
+          <w:sz w:val="27"/>
+          <w:szCs w:val="27"/>
+          <w:lang w:val="ru-RU" w:eastAsia="ru-RU"/>
+        </w:rPr>
+        <w:t>,</w:t>
+      </w:r>
+      <w:r>
+        <w:rPr>
+          <w:rFonts w:ascii="Arial" w:eastAsia="Times New Roman" w:hAnsi="Arial" w:cs="Arial"/>
+          <w:sz w:val="27"/>
+          <w:szCs w:val="27"/>
+          <w:lang w:val="ru-RU" w:eastAsia="ru-RU"/>
+        </w:rPr>
+        <w:t xml:space="preserve"> номер – это </w:t>
+      </w:r>
+      <w:r>
+        <w:rPr>
+          <w:rFonts w:ascii="Arial" w:eastAsia="Times New Roman" w:hAnsi="Arial" w:cs="Arial"/>
+          <w:sz w:val="27"/>
+          <w:szCs w:val="27"/>
+          <w:lang w:val="ru-RU" w:eastAsia="ru-RU"/>
+        </w:rPr>
+        <w:t xml:space="preserve">одно </w:t>
+      </w:r>
+      <w:r>
+        <w:rPr>
+          <w:rFonts w:ascii="Arial" w:eastAsia="Times New Roman" w:hAnsi="Arial" w:cs="Arial"/>
+          <w:sz w:val="27"/>
+          <w:szCs w:val="27"/>
+          <w:lang w:val="ru-RU" w:eastAsia="ru-RU"/>
+        </w:rPr>
+        <w:t>целое положительное число либо ноль.</w:t>
       </w:r>
     </w:p>
     <w:p>
@@ -569,34 +614,16 @@
           <w:szCs w:val="27"/>
           <w:lang w:val="ru-RU" w:eastAsia="ru-RU"/>
         </w:rPr>
-        <w:t>#</w:t>
-      </w:r>
-      <w:r>
-        <w:rPr>
-          <w:rFonts w:ascii="Arial" w:eastAsia="Times New Roman" w:hAnsi="Arial" w:cs="Arial"/>
-          <w:sz w:val="27"/>
-          <w:szCs w:val="27"/>
-          <w:lang w:val="ru-RU" w:eastAsia="ru-RU"/>
-        </w:rPr>
-        <w:t>17</w:t>
-      </w:r>
-      <w:r>
-        <w:rPr>
-          <w:rFonts w:ascii="Arial" w:eastAsia="Times New Roman" w:hAnsi="Arial" w:cs="Arial"/>
-          <w:sz w:val="27"/>
-          <w:szCs w:val="27"/>
-          <w:lang w:val="ru-RU" w:eastAsia="ru-RU"/>
-        </w:rPr>
-        <w:t xml:space="preserve">: </w:t>
-      </w:r>
-      <w:r>
-        <w:rPr>
-          <w:rFonts w:ascii="Arial" w:eastAsia="Times New Roman" w:hAnsi="Arial" w:cs="Arial"/>
-          <w:sz w:val="27"/>
-          <w:szCs w:val="27"/>
-          <w:lang w:val="ru-RU" w:eastAsia="ru-RU"/>
-        </w:rPr>
-        <w:t>Обнять и плакать</w:t>
+        <w:t>Примеры</w:t>
+      </w:r>
+      <w:r>
+        <w:rPr>
+          <w:rFonts w:ascii="Arial" w:eastAsia="Times New Roman" w:hAnsi="Arial" w:cs="Arial"/>
+          <w:sz w:val="27"/>
+          <w:szCs w:val="27"/>
+          <w:lang w:val="ru-RU" w:eastAsia="ru-RU"/>
+        </w:rPr>
+        <w:t>:</w:t>
       </w:r>
     </w:p>
     <w:p>
@@ -605,7 +632,6 @@
         <w:spacing w:before="100" w:beforeAutospacing="1" w:after="100" w:afterAutospacing="1" w:line="240" w:lineRule="auto"/>
         <w:rPr>
           <w:rFonts w:ascii="Arial" w:eastAsia="Times New Roman" w:hAnsi="Arial" w:cs="Arial"/>
-          <w:color w:val="0000FF"/>
           <w:sz w:val="27"/>
           <w:szCs w:val="27"/>
           <w:lang w:val="ru-RU" w:eastAsia="ru-RU"/>
@@ -618,25 +644,34 @@
           <w:szCs w:val="27"/>
           <w:lang w:val="ru-RU" w:eastAsia="ru-RU"/>
         </w:rPr>
-        <w:t xml:space="preserve">#28: </w:t>
-      </w:r>
-      <w:r>
-        <w:rPr>
-          <w:rFonts w:ascii="Arial" w:eastAsia="Times New Roman" w:hAnsi="Arial" w:cs="Arial"/>
-          <w:sz w:val="27"/>
-          <w:szCs w:val="27"/>
-          <w:lang w:val="ru-RU" w:eastAsia="ru-RU"/>
-        </w:rPr>
-        <w:t>Задорная</w:t>
-      </w:r>
-      <w:r>
-        <w:rPr>
-          <w:rFonts w:ascii="Arial" w:eastAsia="Times New Roman" w:hAnsi="Arial" w:cs="Arial"/>
-          <w:sz w:val="27"/>
-          <w:szCs w:val="27"/>
-          <w:lang w:val="ru-RU" w:eastAsia="ru-RU"/>
-        </w:rPr>
-        <w:br/>
+        <w:t>#</w:t>
+      </w:r>
+      <w:r>
+        <w:rPr>
+          <w:rFonts w:ascii="Arial" w:eastAsia="Times New Roman" w:hAnsi="Arial" w:cs="Arial"/>
+          <w:sz w:val="27"/>
+          <w:szCs w:val="27"/>
+          <w:lang w:val="ru-RU" w:eastAsia="ru-RU"/>
+        </w:rPr>
+        <w:t>17</w:t>
+      </w:r>
+      <w:r>
+        <w:rPr>
+          <w:rFonts w:ascii="Arial" w:eastAsia="Times New Roman" w:hAnsi="Arial" w:cs="Arial"/>
+          <w:sz w:val="27"/>
+          <w:szCs w:val="27"/>
+          <w:lang w:val="ru-RU" w:eastAsia="ru-RU"/>
+        </w:rPr>
+        <w:t xml:space="preserve">: </w:t>
+      </w:r>
+      <w:r>
+        <w:rPr>
+          <w:rFonts w:ascii="Arial" w:eastAsia="Times New Roman" w:hAnsi="Arial" w:cs="Arial"/>
+          <w:sz w:val="27"/>
+          <w:szCs w:val="27"/>
+          <w:lang w:val="ru-RU" w:eastAsia="ru-RU"/>
+        </w:rPr>
+        <w:t>Обнять и плакать</w:t>
       </w:r>
     </w:p>
     <w:p>
@@ -645,7 +680,7 @@
         <w:spacing w:before="100" w:beforeAutospacing="1" w:after="100" w:afterAutospacing="1" w:line="240" w:lineRule="auto"/>
         <w:rPr>
           <w:rFonts w:ascii="Arial" w:eastAsia="Times New Roman" w:hAnsi="Arial" w:cs="Arial"/>
-          <w:color w:val="000000" w:themeColor="text1"/>
+          <w:color w:val="0000FF"/>
           <w:sz w:val="27"/>
           <w:szCs w:val="27"/>
           <w:lang w:val="ru-RU" w:eastAsia="ru-RU"/>
@@ -654,12 +689,29 @@
       <w:r>
         <w:rPr>
           <w:rFonts w:ascii="Arial" w:eastAsia="Times New Roman" w:hAnsi="Arial" w:cs="Arial"/>
-          <w:color w:val="000000" w:themeColor="text1"/>
-          <w:sz w:val="27"/>
-          <w:szCs w:val="27"/>
-          <w:lang w:val="ru-RU" w:eastAsia="ru-RU"/>
-        </w:rPr>
-        <w:t>Для многокрылки, где каждое крыло оценивается отдельно, номер будет составным, по количеству крыльев. Например для двукрылки, номер будет состоять из двух частей. Для трёх-крылки – из трёх итд.</w:t>
+          <w:sz w:val="27"/>
+          <w:szCs w:val="27"/>
+          <w:lang w:val="ru-RU" w:eastAsia="ru-RU"/>
+        </w:rPr>
+        <w:t xml:space="preserve">#28: </w:t>
+      </w:r>
+      <w:r>
+        <w:rPr>
+          <w:rFonts w:ascii="Arial" w:eastAsia="Times New Roman" w:hAnsi="Arial" w:cs="Arial"/>
+          <w:sz w:val="27"/>
+          <w:szCs w:val="27"/>
+          <w:lang w:val="ru-RU" w:eastAsia="ru-RU"/>
+        </w:rPr>
+        <w:t>Задорная</w:t>
+      </w:r>
+      <w:r>
+        <w:rPr>
+          <w:rFonts w:ascii="Arial" w:eastAsia="Times New Roman" w:hAnsi="Arial" w:cs="Arial"/>
+          <w:sz w:val="27"/>
+          <w:szCs w:val="27"/>
+          <w:lang w:val="ru-RU" w:eastAsia="ru-RU"/>
+        </w:rPr>
+        <w:t xml:space="preserve"> строевая</w:t>
       </w:r>
     </w:p>
     <w:p>
@@ -671,7 +723,7 @@
           <w:color w:val="000000" w:themeColor="text1"/>
           <w:sz w:val="27"/>
           <w:szCs w:val="27"/>
-          <w:lang w:eastAsia="ru-RU"/>
+          <w:lang w:val="ru-RU" w:eastAsia="ru-RU"/>
         </w:rPr>
       </w:pPr>
       <w:r>
@@ -682,17 +734,7 @@
           <w:szCs w:val="27"/>
           <w:lang w:val="ru-RU" w:eastAsia="ru-RU"/>
         </w:rPr>
-        <w:t>Например</w:t>
-      </w:r>
-      <w:r>
-        <w:rPr>
-          <w:rFonts w:ascii="Arial" w:eastAsia="Times New Roman" w:hAnsi="Arial" w:cs="Arial"/>
-          <w:color w:val="000000" w:themeColor="text1"/>
-          <w:sz w:val="27"/>
-          <w:szCs w:val="27"/>
-          <w:lang w:eastAsia="ru-RU"/>
-        </w:rPr>
-        <w:t>:</w:t>
+        <w:t>Для многокрылки, где каждое крыло оценивается отдельно, номер будет составным, по количеству крыльев. Например для двукрылки, номер будет состоять из двух частей. Для трёх-крылки – из трёх итд.</w:t>
       </w:r>
     </w:p>
     <w:p>
@@ -715,7 +757,17 @@
           <w:szCs w:val="27"/>
           <w:lang w:val="ru-RU" w:eastAsia="ru-RU"/>
         </w:rPr>
-        <w:t xml:space="preserve">#8-9: О бренности бытия                   </w:t>
+        <w:t>Например</w:t>
+      </w:r>
+      <w:r>
+        <w:rPr>
+          <w:rFonts w:ascii="Arial" w:eastAsia="Times New Roman" w:hAnsi="Arial" w:cs="Arial"/>
+          <w:color w:val="000000" w:themeColor="text1"/>
+          <w:sz w:val="27"/>
+          <w:szCs w:val="27"/>
+          <w:lang w:val="ru-RU" w:eastAsia="ru-RU"/>
+        </w:rPr>
+        <w:t>:</w:t>
       </w:r>
     </w:p>
     <w:p>
@@ -738,7 +790,7 @@
           <w:szCs w:val="27"/>
           <w:lang w:val="ru-RU" w:eastAsia="ru-RU"/>
         </w:rPr>
-        <w:t>#9-10-11: Вместе весело шагать</w:t>
+        <w:t xml:space="preserve">#8-9: О бренности бытия                   </w:t>
       </w:r>
     </w:p>
     <w:p>
@@ -761,17 +813,7 @@
           <w:szCs w:val="27"/>
           <w:lang w:val="ru-RU" w:eastAsia="ru-RU"/>
         </w:rPr>
-        <w:t xml:space="preserve">Номера разделяются символом </w:t>
-      </w:r>
-      <w:r>
-        <w:rPr>
-          <w:rFonts w:ascii="Arial" w:eastAsia="Times New Roman" w:hAnsi="Arial" w:cs="Arial"/>
-          <w:color w:val="000000" w:themeColor="text1"/>
-          <w:sz w:val="27"/>
-          <w:szCs w:val="27"/>
-          <w:lang w:val="ru-RU" w:eastAsia="ru-RU"/>
-        </w:rPr>
-        <w:t>– и должны идти по порядку.</w:t>
+        <w:t>#9-10-11: Вместе весело шагать</w:t>
       </w:r>
     </w:p>
     <w:p>
@@ -795,7 +837,7 @@
           <w:lang w:val="ru-RU" w:eastAsia="ru-RU"/>
         </w:rPr>
         <w:lastRenderedPageBreak/>
-        <w:t>Если бескрылка внезачётная</w:t>
+        <w:t xml:space="preserve">Номера разделяются символом </w:t>
       </w:r>
       <w:r>
         <w:rPr>
@@ -805,17 +847,7 @@
           <w:szCs w:val="27"/>
           <w:lang w:val="ru-RU" w:eastAsia="ru-RU"/>
         </w:rPr>
-        <w:t>,</w:t>
-      </w:r>
-      <w:r>
-        <w:rPr>
-          <w:rFonts w:ascii="Arial" w:eastAsia="Times New Roman" w:hAnsi="Arial" w:cs="Arial"/>
-          <w:color w:val="000000" w:themeColor="text1"/>
-          <w:sz w:val="27"/>
-          <w:szCs w:val="27"/>
-          <w:lang w:val="ru-RU" w:eastAsia="ru-RU"/>
-        </w:rPr>
-        <w:t xml:space="preserve"> то номер берется в круглые скобки.</w:t>
+        <w:t>– и должны идти по порядку.</w:t>
       </w:r>
     </w:p>
     <w:p>
@@ -827,7 +859,7 @@
           <w:color w:val="000000" w:themeColor="text1"/>
           <w:sz w:val="27"/>
           <w:szCs w:val="27"/>
-          <w:lang w:eastAsia="ru-RU"/>
+          <w:lang w:val="ru-RU" w:eastAsia="ru-RU"/>
         </w:rPr>
       </w:pPr>
       <w:r>
@@ -838,7 +870,7 @@
           <w:szCs w:val="27"/>
           <w:lang w:val="ru-RU" w:eastAsia="ru-RU"/>
         </w:rPr>
-        <w:t>Например</w:t>
+        <w:t>Если бескрылка внезачётная</w:t>
       </w:r>
       <w:r>
         <w:rPr>
@@ -846,9 +878,19 @@
           <w:color w:val="000000" w:themeColor="text1"/>
           <w:sz w:val="27"/>
           <w:szCs w:val="27"/>
-          <w:lang w:eastAsia="ru-RU"/>
-        </w:rPr>
-        <w:t>:</w:t>
+          <w:lang w:val="ru-RU" w:eastAsia="ru-RU"/>
+        </w:rPr>
+        <w:t>,</w:t>
+      </w:r>
+      <w:r>
+        <w:rPr>
+          <w:rFonts w:ascii="Arial" w:eastAsia="Times New Roman" w:hAnsi="Arial" w:cs="Arial"/>
+          <w:color w:val="000000" w:themeColor="text1"/>
+          <w:sz w:val="27"/>
+          <w:szCs w:val="27"/>
+          <w:lang w:val="ru-RU" w:eastAsia="ru-RU"/>
+        </w:rPr>
+        <w:t xml:space="preserve"> то номер берется в круглые скобки.</w:t>
       </w:r>
     </w:p>
     <w:p>
@@ -869,9 +911,9 @@
           <w:color w:val="000000" w:themeColor="text1"/>
           <w:sz w:val="27"/>
           <w:szCs w:val="27"/>
-          <w:lang w:eastAsia="ru-RU"/>
-        </w:rPr>
-        <w:t xml:space="preserve">#1: </w:t>
+          <w:lang w:val="ru-RU" w:eastAsia="ru-RU"/>
+        </w:rPr>
+        <w:t>Например</w:t>
       </w:r>
       <w:r>
         <w:rPr>
@@ -881,7 +923,7 @@
           <w:szCs w:val="27"/>
           <w:lang w:val="ru-RU" w:eastAsia="ru-RU"/>
         </w:rPr>
-        <w:t>Зачётная бескрылка номер один</w:t>
+        <w:t>:</w:t>
       </w:r>
     </w:p>
     <w:p>
@@ -902,7 +944,40 @@
           <w:color w:val="000000" w:themeColor="text1"/>
           <w:sz w:val="27"/>
           <w:szCs w:val="27"/>
-          <w:lang w:eastAsia="ru-RU"/>
+          <w:lang w:val="ru-RU" w:eastAsia="ru-RU"/>
+        </w:rPr>
+        <w:t xml:space="preserve">#1: </w:t>
+      </w:r>
+      <w:r>
+        <w:rPr>
+          <w:rFonts w:ascii="Arial" w:eastAsia="Times New Roman" w:hAnsi="Arial" w:cs="Arial"/>
+          <w:color w:val="000000" w:themeColor="text1"/>
+          <w:sz w:val="27"/>
+          <w:szCs w:val="27"/>
+          <w:lang w:val="ru-RU" w:eastAsia="ru-RU"/>
+        </w:rPr>
+        <w:t>Зачётная бескрылка номер один</w:t>
+      </w:r>
+    </w:p>
+    <w:p>
+      <w:pPr>
+        <w:shd w:val="clear" w:color="auto" w:fill="FFFFFF"/>
+        <w:spacing w:before="100" w:beforeAutospacing="1" w:after="100" w:afterAutospacing="1" w:line="240" w:lineRule="auto"/>
+        <w:rPr>
+          <w:rFonts w:ascii="Arial" w:eastAsia="Times New Roman" w:hAnsi="Arial" w:cs="Arial"/>
+          <w:color w:val="000000" w:themeColor="text1"/>
+          <w:sz w:val="27"/>
+          <w:szCs w:val="27"/>
+          <w:lang w:val="ru-RU" w:eastAsia="ru-RU"/>
+        </w:rPr>
+      </w:pPr>
+      <w:r>
+        <w:rPr>
+          <w:rFonts w:ascii="Arial" w:eastAsia="Times New Roman" w:hAnsi="Arial" w:cs="Arial"/>
+          <w:color w:val="000000" w:themeColor="text1"/>
+          <w:sz w:val="27"/>
+          <w:szCs w:val="27"/>
+          <w:lang w:val="ru-RU" w:eastAsia="ru-RU"/>
         </w:rPr>
         <w:t xml:space="preserve">#(2): </w:t>
       </w:r>
@@ -1534,17 +1609,8 @@
           <w:szCs w:val="27"/>
           <w:lang w:val="ru-RU" w:eastAsia="ru-RU"/>
         </w:rPr>
-        <w:t xml:space="preserve">Обратите внимание на то, что в текстовом блоке каждого задания все части являются обязательными к указанию, кроме текста с </w:t>
-      </w:r>
-      <w:r>
-        <w:rPr>
-          <w:rFonts w:ascii="Arial" w:eastAsia="Times New Roman" w:hAnsi="Arial" w:cs="Arial"/>
-          <w:sz w:val="27"/>
-          <w:szCs w:val="27"/>
-          <w:lang w:val="ru-RU" w:eastAsia="ru-RU"/>
-        </w:rPr>
         <w:lastRenderedPageBreak/>
-        <w:t>комментариями.</w:t>
+        <w:t>Обратите внимание на то, что в текстовом блоке каждого задания все части являются обязательными к указанию, кроме текста с комментариями.</w:t>
       </w:r>
       <w:r>
         <w:rPr>
@@ -2222,6 +2288,15 @@
           <w:lang w:val="ru-RU" w:eastAsia="ru-RU"/>
         </w:rPr>
         <w:br/>
+      </w:r>
+      <w:r>
+        <w:rPr>
+          <w:rFonts w:ascii="Arial" w:eastAsia="Times New Roman" w:hAnsi="Arial" w:cs="Arial"/>
+          <w:sz w:val="27"/>
+          <w:szCs w:val="27"/>
+          <w:lang w:val="ru-RU" w:eastAsia="ru-RU"/>
+        </w:rPr>
+        <w:lastRenderedPageBreak/>
         <w:t>Блок начала задания воспринимается как окончание предшествующего ему задания в блоке текста.</w:t>
       </w:r>
     </w:p>
@@ -2243,7 +2318,6 @@
           <w:szCs w:val="27"/>
           <w:lang w:val="ru-RU" w:eastAsia="ru-RU"/>
         </w:rPr>
-        <w:lastRenderedPageBreak/>
         <w:t>Ниже приведен полный пример текстового блока заданий для импорта с дальнейшим описанием его структуры</w:t>
       </w:r>
     </w:p>
@@ -2668,6 +2742,16 @@
           <w:lang w:val="ru-RU" w:eastAsia="ru-RU"/>
         </w:rPr>
         <w:br/>
+      </w:r>
+      <w:r>
+        <w:rPr>
+          <w:rFonts w:ascii="Arial" w:eastAsia="Times New Roman" w:hAnsi="Arial" w:cs="Arial"/>
+          <w:color w:val="0000FF"/>
+          <w:sz w:val="27"/>
+          <w:szCs w:val="27"/>
+          <w:lang w:val="ru-RU" w:eastAsia="ru-RU"/>
+        </w:rPr>
+        <w:lastRenderedPageBreak/>
         <w:t>[...]</w:t>
       </w:r>
       <w:r>
@@ -2700,7 +2784,6 @@
           <w:szCs w:val="27"/>
           <w:lang w:val="ru-RU" w:eastAsia="ru-RU"/>
         </w:rPr>
-        <w:lastRenderedPageBreak/>
         <w:t>Результаты разбора:</w:t>
       </w:r>
     </w:p>
@@ -3933,6 +4016,7 @@
                 <w:szCs w:val="27"/>
                 <w:lang w:val="ru-RU" w:eastAsia="ru-RU"/>
               </w:rPr>
+              <w:lastRenderedPageBreak/>
               <w:t>Комментарий к заданию №3</w:t>
             </w:r>
           </w:p>
@@ -4037,7 +4121,6 @@
                 <w:szCs w:val="27"/>
                 <w:lang w:val="ru-RU" w:eastAsia="ru-RU"/>
               </w:rPr>
-              <w:lastRenderedPageBreak/>
               <w:t>Тип задания №4</w:t>
             </w:r>
           </w:p>

</xml_diff>